<commit_message>
Falta hacer que no se puedan abrir muchas pestañas sobreponiendo la pestaña abierta
</commit_message>
<xml_diff>
--- a/plantilla.docx
+++ b/plantilla.docx
@@ -214,7 +214,10 @@
               <w:t>Apellidos:</w:t>
             </w:r>
             <w:r>
-              <w:t xml:space="preserve"> González Alvarez</w:t>
+              <w:t xml:space="preserve"> </w:t>
+            </w:r>
+            <w:r>
+              <w:t>{{ APELLIDOS }}</w:t>
             </w:r>
           </w:p>
         </w:tc>
@@ -239,6 +242,7 @@
               <w:spacing w:before="100" w:beforeAutospacing="1" w:after="100" w:afterAutospacing="1"/>
               <w:jc w:val="center"/>
             </w:pPr>
+            <w:proofErr w:type="gramStart"/>
             <w:r>
               <w:t>{</w:t>
             </w:r>
@@ -251,6 +255,7 @@
             <w:r>
               <w:t>FECHA</w:t>
             </w:r>
+            <w:proofErr w:type="gramEnd"/>
             <w:r>
               <w:t xml:space="preserve"> </w:t>
             </w:r>
@@ -305,10 +310,27 @@
                 <w:b/>
                 <w:bCs/>
               </w:rPr>
-              <w:t>Nombre:</w:t>
-            </w:r>
-            <w:r>
-              <w:t xml:space="preserve"> Samuel Sebastián</w:t>
+              <w:t>Nombre</w:t>
+            </w:r>
+            <w:r>
+              <w:rPr>
+                <w:b/>
+                <w:bCs/>
+              </w:rPr>
+              <w:t>s</w:t>
+            </w:r>
+            <w:r>
+              <w:rPr>
+                <w:b/>
+                <w:bCs/>
+              </w:rPr>
+              <w:t>:</w:t>
+            </w:r>
+            <w:r>
+              <w:t xml:space="preserve"> </w:t>
+            </w:r>
+            <w:r>
+              <w:t>{{  NOMBRES }}</w:t>
             </w:r>
           </w:p>
         </w:tc>
@@ -383,7 +405,7 @@
               <w:t xml:space="preserve"> </w:t>
             </w:r>
             <w:r>
-              <w:t>Segundo “C”</w:t>
+              <w:t>{{ PARALELO }}</w:t>
             </w:r>
           </w:p>
         </w:tc>

</xml_diff>